<commit_message>
Lab 4, Tarea 3, Tarea 4 y Investigacion
</commit_message>
<xml_diff>
--- a/Entregas/Lab 4/IF5100_LAB4_B76090.docx
+++ b/Entregas/Lab 4/IF5100_LAB4_B76090.docx
@@ -45,7 +45,17 @@
           <w:sz w:val="24"/>
           <w:szCs w:val="24"/>
         </w:rPr>
-        <w:t>Laboratorio 3</w:t>
+        <w:t xml:space="preserve">Laboratorio </w:t>
+      </w:r>
+      <w:r>
+        <w:rPr>
+          <w:rFonts w:ascii="Arial" w:hAnsi="Arial" w:cs="Arial"/>
+          <w:b/>
+          <w:bCs/>
+          <w:sz w:val="24"/>
+          <w:szCs w:val="24"/>
+        </w:rPr>
+        <w:t>4</w:t>
       </w:r>
     </w:p>
     <w:p>
@@ -142,30 +152,14 @@
           <w:b/>
           <w:bCs/>
         </w:rPr>
-        <w:t xml:space="preserve">Procedimientos almacenados mover </w:t>
-      </w:r>
-      <w:proofErr w:type="gramStart"/>
-      <w:r>
-        <w:rPr>
-          <w:b/>
-          <w:bCs/>
-        </w:rPr>
-        <w:t>dinero</w:t>
-      </w:r>
-      <w:r>
-        <w:rPr>
-          <w:b/>
-          <w:bCs/>
-        </w:rPr>
-        <w:t>(</w:t>
-      </w:r>
-      <w:proofErr w:type="gramEnd"/>
-      <w:r>
-        <w:rPr>
-          <w:b/>
-          <w:bCs/>
-        </w:rPr>
-        <w:t>guardando el evento)</w:t>
+        <w:t>Procedimientos almacenados mover dinero</w:t>
+      </w:r>
+      <w:r>
+        <w:rPr>
+          <w:b/>
+          <w:bCs/>
+        </w:rPr>
+        <w:t>(guardando el evento)</w:t>
       </w:r>
       <w:r>
         <w:rPr>
@@ -640,14 +634,7 @@
           <w:b/>
           <w:bCs/>
         </w:rPr>
-        <w:t>Error de</w:t>
-      </w:r>
-      <w:r>
-        <w:rPr>
-          <w:b/>
-          <w:bCs/>
-        </w:rPr>
-        <w:t xml:space="preserve"> SINPE guardado.</w:t>
+        <w:t>Error de SINPE guardado.</w:t>
       </w:r>
     </w:p>
     <w:p>
@@ -922,35 +909,7 @@
           <w:b/>
           <w:bCs/>
         </w:rPr>
-        <w:t xml:space="preserve">Test </w:t>
-      </w:r>
-      <w:r>
-        <w:rPr>
-          <w:b/>
-          <w:bCs/>
-        </w:rPr>
-        <w:t>4</w:t>
-      </w:r>
-      <w:r>
-        <w:rPr>
-          <w:b/>
-          <w:bCs/>
-        </w:rPr>
-        <w:t xml:space="preserve">: Mover dinero de cuenta 1 a 2 con cuenta </w:t>
-      </w:r>
-      <w:r>
-        <w:rPr>
-          <w:b/>
-          <w:bCs/>
-        </w:rPr>
-        <w:t>2</w:t>
-      </w:r>
-      <w:r>
-        <w:rPr>
-          <w:b/>
-          <w:bCs/>
-        </w:rPr>
-        <w:t xml:space="preserve"> inexistente.</w:t>
+        <w:t>Test 4: Mover dinero de cuenta 1 a 2 con cuenta 2 inexistente.</w:t>
       </w:r>
     </w:p>
     <w:p>

</xml_diff>